<commit_message>
Redid the wiring schematics to account for the updated component list
</commit_message>
<xml_diff>
--- a/class_notes_midterm/implementation_timeline.docx
+++ b/class_notes_midterm/implementation_timeline.docx
@@ -31,7 +31,13 @@
         </w:numPr>
       </w:pPr>
       <w:r>
-        <w:t>Get Fritzing and diagram done.</w:t>
+        <w:t>Get Fritzing and</w:t>
+      </w:r>
+      <w:r>
+        <w:t xml:space="preserve"> wiring</w:t>
+      </w:r>
+      <w:r>
+        <w:t xml:space="preserve"> diagram done.</w:t>
       </w:r>
     </w:p>
     <w:p>
@@ -50,11 +56,113 @@
       <w:pPr>
         <w:pStyle w:val="ListParagraph"/>
         <w:numPr>
+          <w:ilvl w:val="0"/>
+          <w:numId w:val="1"/>
+        </w:numPr>
+      </w:pPr>
+      <w:r>
+        <w:t xml:space="preserve">Day 2: </w:t>
+      </w:r>
+    </w:p>
+    <w:p>
+      <w:pPr>
+        <w:pStyle w:val="ListParagraph"/>
+        <w:numPr>
           <w:ilvl w:val="1"/>
           <w:numId w:val="1"/>
         </w:numPr>
       </w:pPr>
       <w:r>
+        <w:t xml:space="preserve">Make the </w:t>
+      </w:r>
+      <w:r>
+        <w:t>SolidWorks</w:t>
+      </w:r>
+      <w:r>
+        <w:t xml:space="preserve"> design for the enclosure.</w:t>
+      </w:r>
+    </w:p>
+    <w:p>
+      <w:pPr>
+        <w:pStyle w:val="ListParagraph"/>
+        <w:numPr>
+          <w:ilvl w:val="1"/>
+          <w:numId w:val="1"/>
+        </w:numPr>
+      </w:pPr>
+      <w:r>
+        <w:t>Start the 3D printing if I finish the design while I’m still at class.</w:t>
+      </w:r>
+    </w:p>
+    <w:p>
+      <w:pPr>
+        <w:pStyle w:val="ListParagraph"/>
+        <w:numPr>
+          <w:ilvl w:val="1"/>
+          <w:numId w:val="1"/>
+        </w:numPr>
+      </w:pPr>
+      <w:r>
+        <w:t>Start on the breadboard wiring if I have time.</w:t>
+      </w:r>
+    </w:p>
+    <w:p>
+      <w:pPr>
+        <w:pStyle w:val="ListParagraph"/>
+        <w:numPr>
+          <w:ilvl w:val="0"/>
+          <w:numId w:val="1"/>
+        </w:numPr>
+      </w:pPr>
+      <w:r>
+        <w:t xml:space="preserve">Day 3: </w:t>
+      </w:r>
+    </w:p>
+    <w:p>
+      <w:pPr>
+        <w:pStyle w:val="ListParagraph"/>
+        <w:numPr>
+          <w:ilvl w:val="1"/>
+          <w:numId w:val="1"/>
+        </w:numPr>
+      </w:pPr>
+      <w:r>
+        <w:t>Finish the breadboard wiring.</w:t>
+      </w:r>
+    </w:p>
+    <w:p>
+      <w:pPr>
+        <w:pStyle w:val="ListParagraph"/>
+        <w:numPr>
+          <w:ilvl w:val="1"/>
+          <w:numId w:val="1"/>
+        </w:numPr>
+      </w:pPr>
+      <w:r>
+        <w:t>Design a plaque for the laser cutter. Once this is done, schedule to use the laser cutter.</w:t>
+      </w:r>
+    </w:p>
+    <w:p>
+      <w:pPr>
+        <w:pStyle w:val="ListParagraph"/>
+        <w:numPr>
+          <w:ilvl w:val="0"/>
+          <w:numId w:val="1"/>
+        </w:numPr>
+      </w:pPr>
+      <w:r>
+        <w:t xml:space="preserve">Day 4: </w:t>
+      </w:r>
+    </w:p>
+    <w:p>
+      <w:pPr>
+        <w:pStyle w:val="ListParagraph"/>
+        <w:numPr>
+          <w:ilvl w:val="1"/>
+          <w:numId w:val="1"/>
+        </w:numPr>
+      </w:pPr>
+      <w:r>
         <w:t>Go back through my old code to see what I can adapt to this project.</w:t>
       </w:r>
     </w:p>
@@ -62,12 +170,27 @@
       <w:pPr>
         <w:pStyle w:val="ListParagraph"/>
         <w:numPr>
+          <w:ilvl w:val="1"/>
+          <w:numId w:val="1"/>
+        </w:numPr>
+      </w:pPr>
+      <w:r>
+        <w:t>Start the coding.</w:t>
+      </w:r>
+    </w:p>
+    <w:p>
+      <w:pPr>
+        <w:pStyle w:val="ListParagraph"/>
+        <w:numPr>
           <w:ilvl w:val="0"/>
           <w:numId w:val="1"/>
         </w:numPr>
       </w:pPr>
       <w:r>
-        <w:t xml:space="preserve">Day 2: </w:t>
+        <w:t>Day 5:</w:t>
+      </w:r>
+      <w:r>
+        <w:t xml:space="preserve"> </w:t>
       </w:r>
     </w:p>
     <w:p>
@@ -79,13 +202,10 @@
         </w:numPr>
       </w:pPr>
       <w:r>
-        <w:t xml:space="preserve">Make the </w:t>
-      </w:r>
-      <w:r>
-        <w:t>SolidWorks</w:t>
-      </w:r>
-      <w:r>
-        <w:t xml:space="preserve"> design for the enclosure.</w:t>
+        <w:t>Continue</w:t>
+      </w:r>
+      <w:r>
+        <w:t xml:space="preserve"> the coding and search for issues to fix or debug.</w:t>
       </w:r>
     </w:p>
     <w:p>
@@ -97,7 +217,19 @@
         </w:numPr>
       </w:pPr>
       <w:r>
-        <w:t>Start the 3D printing if I finish the design while I’m still at class.</w:t>
+        <w:t>Write my presentation.</w:t>
+      </w:r>
+    </w:p>
+    <w:p>
+      <w:pPr>
+        <w:pStyle w:val="ListParagraph"/>
+        <w:numPr>
+          <w:ilvl w:val="0"/>
+          <w:numId w:val="1"/>
+        </w:numPr>
+      </w:pPr>
+      <w:r>
+        <w:t xml:space="preserve">Day 6: </w:t>
       </w:r>
     </w:p>
     <w:p>
@@ -109,19 +241,7 @@
         </w:numPr>
       </w:pPr>
       <w:r>
-        <w:t>Start on the breadboard wiring if I have time.</w:t>
-      </w:r>
-    </w:p>
-    <w:p>
-      <w:pPr>
-        <w:pStyle w:val="ListParagraph"/>
-        <w:numPr>
-          <w:ilvl w:val="0"/>
-          <w:numId w:val="1"/>
-        </w:numPr>
-      </w:pPr>
-      <w:r>
-        <w:t xml:space="preserve">Day 3: </w:t>
+        <w:t>Practice my presentation. Have Chuck look over my project over dinner if he has time.</w:t>
       </w:r>
     </w:p>
     <w:p>
@@ -133,118 +253,7 @@
         </w:numPr>
       </w:pPr>
       <w:r>
-        <w:t>Finish the breadboard wiring.</w:t>
-      </w:r>
-    </w:p>
-    <w:p>
-      <w:pPr>
-        <w:pStyle w:val="ListParagraph"/>
-        <w:numPr>
-          <w:ilvl w:val="1"/>
-          <w:numId w:val="1"/>
-        </w:numPr>
-      </w:pPr>
-      <w:r>
-        <w:t>Design a plaque for the laser cutter. Once this is done, schedule to use the laser cutter.</w:t>
-      </w:r>
-    </w:p>
-    <w:p>
-      <w:pPr>
-        <w:pStyle w:val="ListParagraph"/>
-        <w:numPr>
-          <w:ilvl w:val="0"/>
-          <w:numId w:val="1"/>
-        </w:numPr>
-      </w:pPr>
-      <w:r>
-        <w:t xml:space="preserve">Day 4: </w:t>
-      </w:r>
-    </w:p>
-    <w:p>
-      <w:pPr>
-        <w:pStyle w:val="ListParagraph"/>
-        <w:numPr>
-          <w:ilvl w:val="1"/>
-          <w:numId w:val="1"/>
-        </w:numPr>
-      </w:pPr>
-      <w:r>
-        <w:t>Start the coding.</w:t>
-      </w:r>
-    </w:p>
-    <w:p>
-      <w:pPr>
-        <w:pStyle w:val="ListParagraph"/>
-        <w:numPr>
-          <w:ilvl w:val="0"/>
-          <w:numId w:val="1"/>
-        </w:numPr>
-      </w:pPr>
-      <w:r>
-        <w:t>Day 5:</w:t>
-      </w:r>
-      <w:r>
-        <w:t xml:space="preserve"> </w:t>
-      </w:r>
-    </w:p>
-    <w:p>
-      <w:pPr>
-        <w:pStyle w:val="ListParagraph"/>
-        <w:numPr>
-          <w:ilvl w:val="1"/>
-          <w:numId w:val="1"/>
-        </w:numPr>
-      </w:pPr>
-      <w:r>
-        <w:t>Finish the coding and search for issues to fix or debug.</w:t>
-      </w:r>
-    </w:p>
-    <w:p>
-      <w:pPr>
-        <w:pStyle w:val="ListParagraph"/>
-        <w:numPr>
-          <w:ilvl w:val="1"/>
-          <w:numId w:val="1"/>
-        </w:numPr>
-      </w:pPr>
-      <w:r>
-        <w:t>Write my presentation.</w:t>
-      </w:r>
-    </w:p>
-    <w:p>
-      <w:pPr>
-        <w:pStyle w:val="ListParagraph"/>
-        <w:numPr>
-          <w:ilvl w:val="0"/>
-          <w:numId w:val="1"/>
-        </w:numPr>
-      </w:pPr>
-      <w:r>
-        <w:t xml:space="preserve">Day 6: </w:t>
-      </w:r>
-    </w:p>
-    <w:p>
-      <w:pPr>
-        <w:pStyle w:val="ListParagraph"/>
-        <w:numPr>
-          <w:ilvl w:val="1"/>
-          <w:numId w:val="1"/>
-        </w:numPr>
-      </w:pPr>
-      <w:r>
-        <w:t>Practice my presentation. Have Chuck look over my project over dinner if he has time.</w:t>
-      </w:r>
-    </w:p>
-    <w:p>
-      <w:pPr>
-        <w:pStyle w:val="ListParagraph"/>
-        <w:numPr>
-          <w:ilvl w:val="1"/>
-          <w:numId w:val="1"/>
-        </w:numPr>
-      </w:pPr>
-      <w:r>
-        <w:t>Otherwise, I’ll keep this day open for now to account for Murphy’s law.</w:t>
+        <w:t>Finish the coding if it’s not done yet.</w:t>
       </w:r>
     </w:p>
     <w:p>

</xml_diff>

<commit_message>
Completed first solidworks attempt for the enclosure
</commit_message>
<xml_diff>
--- a/class_notes_midterm/implementation_timeline.docx
+++ b/class_notes_midterm/implementation_timeline.docx
@@ -5,8 +5,16 @@
     <w:p>
       <w:pPr>
         <w:pStyle w:val="Heading2"/>
-      </w:pPr>
-      <w:r>
+        <w:rPr>
+          <w:sz w:val="38"/>
+          <w:szCs w:val="44"/>
+        </w:rPr>
+      </w:pPr>
+      <w:r>
+        <w:rPr>
+          <w:sz w:val="38"/>
+          <w:szCs w:val="44"/>
+        </w:rPr>
         <w:t xml:space="preserve">Implementation Timeline: </w:t>
       </w:r>
     </w:p>
@@ -17,8 +25,16 @@
           <w:ilvl w:val="0"/>
           <w:numId w:val="1"/>
         </w:numPr>
-      </w:pPr>
-      <w:r>
+        <w:rPr>
+          <w:sz w:val="28"/>
+          <w:szCs w:val="32"/>
+        </w:rPr>
+      </w:pPr>
+      <w:r>
+        <w:rPr>
+          <w:sz w:val="28"/>
+          <w:szCs w:val="32"/>
+        </w:rPr>
         <w:t xml:space="preserve">Day 1: </w:t>
       </w:r>
     </w:p>
@@ -29,14 +45,30 @@
           <w:ilvl w:val="1"/>
           <w:numId w:val="1"/>
         </w:numPr>
-      </w:pPr>
-      <w:r>
+        <w:rPr>
+          <w:sz w:val="28"/>
+          <w:szCs w:val="32"/>
+        </w:rPr>
+      </w:pPr>
+      <w:r>
+        <w:rPr>
+          <w:sz w:val="28"/>
+          <w:szCs w:val="32"/>
+        </w:rPr>
         <w:t>Get Fritzing and</w:t>
       </w:r>
       <w:r>
+        <w:rPr>
+          <w:sz w:val="28"/>
+          <w:szCs w:val="32"/>
+        </w:rPr>
         <w:t xml:space="preserve"> wiring</w:t>
       </w:r>
       <w:r>
+        <w:rPr>
+          <w:sz w:val="28"/>
+          <w:szCs w:val="32"/>
+        </w:rPr>
         <w:t xml:space="preserve"> diagram done.</w:t>
       </w:r>
     </w:p>
@@ -47,8 +79,16 @@
           <w:ilvl w:val="1"/>
           <w:numId w:val="1"/>
         </w:numPr>
-      </w:pPr>
-      <w:r>
+        <w:rPr>
+          <w:sz w:val="28"/>
+          <w:szCs w:val="32"/>
+        </w:rPr>
+      </w:pPr>
+      <w:r>
+        <w:rPr>
+          <w:sz w:val="28"/>
+          <w:szCs w:val="32"/>
+        </w:rPr>
         <w:t>Make a coding flowchart to plan out the implantation.</w:t>
       </w:r>
     </w:p>
@@ -59,8 +99,16 @@
           <w:ilvl w:val="0"/>
           <w:numId w:val="1"/>
         </w:numPr>
-      </w:pPr>
-      <w:r>
+        <w:rPr>
+          <w:sz w:val="28"/>
+          <w:szCs w:val="32"/>
+        </w:rPr>
+      </w:pPr>
+      <w:r>
+        <w:rPr>
+          <w:sz w:val="28"/>
+          <w:szCs w:val="32"/>
+        </w:rPr>
         <w:t xml:space="preserve">Day 2: </w:t>
       </w:r>
     </w:p>
@@ -71,14 +119,30 @@
           <w:ilvl w:val="1"/>
           <w:numId w:val="1"/>
         </w:numPr>
-      </w:pPr>
-      <w:r>
+        <w:rPr>
+          <w:sz w:val="28"/>
+          <w:szCs w:val="32"/>
+        </w:rPr>
+      </w:pPr>
+      <w:r>
+        <w:rPr>
+          <w:sz w:val="28"/>
+          <w:szCs w:val="32"/>
+        </w:rPr>
         <w:t xml:space="preserve">Make the </w:t>
       </w:r>
       <w:r>
+        <w:rPr>
+          <w:sz w:val="28"/>
+          <w:szCs w:val="32"/>
+        </w:rPr>
         <w:t>SolidWorks</w:t>
       </w:r>
       <w:r>
+        <w:rPr>
+          <w:sz w:val="28"/>
+          <w:szCs w:val="32"/>
+        </w:rPr>
         <w:t xml:space="preserve"> design for the enclosure.</w:t>
       </w:r>
     </w:p>
@@ -89,8 +153,16 @@
           <w:ilvl w:val="1"/>
           <w:numId w:val="1"/>
         </w:numPr>
-      </w:pPr>
-      <w:r>
+        <w:rPr>
+          <w:sz w:val="28"/>
+          <w:szCs w:val="32"/>
+        </w:rPr>
+      </w:pPr>
+      <w:r>
+        <w:rPr>
+          <w:sz w:val="28"/>
+          <w:szCs w:val="32"/>
+        </w:rPr>
         <w:t>Start the 3D printing if I finish the design while I’m still at class.</w:t>
       </w:r>
     </w:p>
@@ -101,8 +173,16 @@
           <w:ilvl w:val="1"/>
           <w:numId w:val="1"/>
         </w:numPr>
-      </w:pPr>
-      <w:r>
+        <w:rPr>
+          <w:sz w:val="28"/>
+          <w:szCs w:val="32"/>
+        </w:rPr>
+      </w:pPr>
+      <w:r>
+        <w:rPr>
+          <w:sz w:val="28"/>
+          <w:szCs w:val="32"/>
+        </w:rPr>
         <w:t>Start on the breadboard wiring if I have time.</w:t>
       </w:r>
     </w:p>
@@ -113,8 +193,16 @@
           <w:ilvl w:val="0"/>
           <w:numId w:val="1"/>
         </w:numPr>
-      </w:pPr>
-      <w:r>
+        <w:rPr>
+          <w:sz w:val="28"/>
+          <w:szCs w:val="32"/>
+        </w:rPr>
+      </w:pPr>
+      <w:r>
+        <w:rPr>
+          <w:sz w:val="28"/>
+          <w:szCs w:val="32"/>
+        </w:rPr>
         <w:t xml:space="preserve">Day 3: </w:t>
       </w:r>
     </w:p>
@@ -125,8 +213,16 @@
           <w:ilvl w:val="1"/>
           <w:numId w:val="1"/>
         </w:numPr>
-      </w:pPr>
-      <w:r>
+        <w:rPr>
+          <w:sz w:val="28"/>
+          <w:szCs w:val="32"/>
+        </w:rPr>
+      </w:pPr>
+      <w:r>
+        <w:rPr>
+          <w:sz w:val="28"/>
+          <w:szCs w:val="32"/>
+        </w:rPr>
         <w:t>Finish the breadboard wiring.</w:t>
       </w:r>
     </w:p>
@@ -137,8 +233,16 @@
           <w:ilvl w:val="1"/>
           <w:numId w:val="1"/>
         </w:numPr>
-      </w:pPr>
-      <w:r>
+        <w:rPr>
+          <w:sz w:val="28"/>
+          <w:szCs w:val="32"/>
+        </w:rPr>
+      </w:pPr>
+      <w:r>
+        <w:rPr>
+          <w:sz w:val="28"/>
+          <w:szCs w:val="32"/>
+        </w:rPr>
         <w:t>Design a plaque for the laser cutter. Once this is done, schedule to use the laser cutter.</w:t>
       </w:r>
     </w:p>
@@ -149,8 +253,16 @@
           <w:ilvl w:val="0"/>
           <w:numId w:val="1"/>
         </w:numPr>
-      </w:pPr>
-      <w:r>
+        <w:rPr>
+          <w:sz w:val="28"/>
+          <w:szCs w:val="32"/>
+        </w:rPr>
+      </w:pPr>
+      <w:r>
+        <w:rPr>
+          <w:sz w:val="28"/>
+          <w:szCs w:val="32"/>
+        </w:rPr>
         <w:t xml:space="preserve">Day 4: </w:t>
       </w:r>
     </w:p>
@@ -161,8 +273,16 @@
           <w:ilvl w:val="1"/>
           <w:numId w:val="1"/>
         </w:numPr>
-      </w:pPr>
-      <w:r>
+        <w:rPr>
+          <w:sz w:val="28"/>
+          <w:szCs w:val="32"/>
+        </w:rPr>
+      </w:pPr>
+      <w:r>
+        <w:rPr>
+          <w:sz w:val="28"/>
+          <w:szCs w:val="32"/>
+        </w:rPr>
         <w:t>Go back through my old code to see what I can adapt to this project.</w:t>
       </w:r>
     </w:p>
@@ -173,8 +293,16 @@
           <w:ilvl w:val="1"/>
           <w:numId w:val="1"/>
         </w:numPr>
-      </w:pPr>
-      <w:r>
+        <w:rPr>
+          <w:sz w:val="28"/>
+          <w:szCs w:val="32"/>
+        </w:rPr>
+      </w:pPr>
+      <w:r>
+        <w:rPr>
+          <w:sz w:val="28"/>
+          <w:szCs w:val="32"/>
+        </w:rPr>
         <w:t>Start the coding.</w:t>
       </w:r>
     </w:p>
@@ -185,11 +313,23 @@
           <w:ilvl w:val="0"/>
           <w:numId w:val="1"/>
         </w:numPr>
-      </w:pPr>
-      <w:r>
+        <w:rPr>
+          <w:sz w:val="28"/>
+          <w:szCs w:val="32"/>
+        </w:rPr>
+      </w:pPr>
+      <w:r>
+        <w:rPr>
+          <w:sz w:val="28"/>
+          <w:szCs w:val="32"/>
+        </w:rPr>
         <w:t>Day 5:</w:t>
       </w:r>
       <w:r>
+        <w:rPr>
+          <w:sz w:val="28"/>
+          <w:szCs w:val="32"/>
+        </w:rPr>
         <w:t xml:space="preserve"> </w:t>
       </w:r>
     </w:p>
@@ -200,11 +340,23 @@
           <w:ilvl w:val="1"/>
           <w:numId w:val="1"/>
         </w:numPr>
-      </w:pPr>
-      <w:r>
+        <w:rPr>
+          <w:sz w:val="28"/>
+          <w:szCs w:val="32"/>
+        </w:rPr>
+      </w:pPr>
+      <w:r>
+        <w:rPr>
+          <w:sz w:val="28"/>
+          <w:szCs w:val="32"/>
+        </w:rPr>
         <w:t>Continue</w:t>
       </w:r>
       <w:r>
+        <w:rPr>
+          <w:sz w:val="28"/>
+          <w:szCs w:val="32"/>
+        </w:rPr>
         <w:t xml:space="preserve"> the coding and search for issues to fix or debug.</w:t>
       </w:r>
     </w:p>
@@ -215,8 +367,16 @@
           <w:ilvl w:val="1"/>
           <w:numId w:val="1"/>
         </w:numPr>
-      </w:pPr>
-      <w:r>
+        <w:rPr>
+          <w:sz w:val="28"/>
+          <w:szCs w:val="32"/>
+        </w:rPr>
+      </w:pPr>
+      <w:r>
+        <w:rPr>
+          <w:sz w:val="28"/>
+          <w:szCs w:val="32"/>
+        </w:rPr>
         <w:t>Write my presentation.</w:t>
       </w:r>
     </w:p>
@@ -227,8 +387,16 @@
           <w:ilvl w:val="0"/>
           <w:numId w:val="1"/>
         </w:numPr>
-      </w:pPr>
-      <w:r>
+        <w:rPr>
+          <w:sz w:val="28"/>
+          <w:szCs w:val="32"/>
+        </w:rPr>
+      </w:pPr>
+      <w:r>
+        <w:rPr>
+          <w:sz w:val="28"/>
+          <w:szCs w:val="32"/>
+        </w:rPr>
         <w:t xml:space="preserve">Day 6: </w:t>
       </w:r>
     </w:p>
@@ -239,8 +407,16 @@
           <w:ilvl w:val="1"/>
           <w:numId w:val="1"/>
         </w:numPr>
-      </w:pPr>
-      <w:r>
+        <w:rPr>
+          <w:sz w:val="28"/>
+          <w:szCs w:val="32"/>
+        </w:rPr>
+      </w:pPr>
+      <w:r>
+        <w:rPr>
+          <w:sz w:val="28"/>
+          <w:szCs w:val="32"/>
+        </w:rPr>
         <w:t>Practice my presentation. Have Chuck look over my project over dinner if he has time.</w:t>
       </w:r>
     </w:p>
@@ -251,8 +427,16 @@
           <w:ilvl w:val="1"/>
           <w:numId w:val="1"/>
         </w:numPr>
-      </w:pPr>
-      <w:r>
+        <w:rPr>
+          <w:sz w:val="28"/>
+          <w:szCs w:val="32"/>
+        </w:rPr>
+      </w:pPr>
+      <w:r>
+        <w:rPr>
+          <w:sz w:val="28"/>
+          <w:szCs w:val="32"/>
+        </w:rPr>
         <w:t>Finish the coding if it’s not done yet.</w:t>
       </w:r>
     </w:p>
@@ -263,8 +447,16 @@
           <w:ilvl w:val="0"/>
           <w:numId w:val="1"/>
         </w:numPr>
-      </w:pPr>
-      <w:r>
+        <w:rPr>
+          <w:sz w:val="28"/>
+          <w:szCs w:val="32"/>
+        </w:rPr>
+      </w:pPr>
+      <w:r>
+        <w:rPr>
+          <w:sz w:val="28"/>
+          <w:szCs w:val="32"/>
+        </w:rPr>
         <w:t xml:space="preserve">Day 7: </w:t>
       </w:r>
     </w:p>
@@ -275,8 +467,16 @@
           <w:ilvl w:val="1"/>
           <w:numId w:val="1"/>
         </w:numPr>
-      </w:pPr>
-      <w:r>
+        <w:rPr>
+          <w:sz w:val="28"/>
+          <w:szCs w:val="32"/>
+        </w:rPr>
+      </w:pPr>
+      <w:r>
+        <w:rPr>
+          <w:sz w:val="28"/>
+          <w:szCs w:val="32"/>
+        </w:rPr>
         <w:t>Presentation day.</w:t>
       </w:r>
     </w:p>

</xml_diff>